<commit_message>
Thesis Edits & Formatting
</commit_message>
<xml_diff>
--- a/Docs/MaterialsMethods_DC.docx
+++ b/Docs/MaterialsMethods_DC.docx
@@ -2,6 +2,97 @@
 <file path=word/document.xml><?xml version="1.0" encoding="utf-8"?>
 <w:document xmlns:wpc="http://schemas.microsoft.com/office/word/2010/wordprocessingCanvas" xmlns:cx="http://schemas.microsoft.com/office/drawing/2014/chartex" xmlns:cx1="http://schemas.microsoft.com/office/drawing/2015/9/8/chartex" xmlns:cx2="http://schemas.microsoft.com/office/drawing/2015/10/21/chartex" xmlns:cx3="http://schemas.microsoft.com/office/drawing/2016/5/9/chartex" xmlns:cx4="http://schemas.microsoft.com/office/drawing/2016/5/10/chartex" xmlns:cx5="http://schemas.microsoft.com/office/drawing/2016/5/11/chartex" xmlns:cx6="http://schemas.microsoft.com/office/drawing/2016/5/12/chartex" xmlns:cx7="http://schemas.microsoft.com/office/drawing/2016/5/13/chartex" xmlns:cx8="http://schemas.microsoft.com/office/drawing/2016/5/14/chartex" xmlns:mc="http://schemas.openxmlformats.org/markup-compatibility/2006" xmlns:aink="http://schemas.microsoft.com/office/drawing/2016/ink" xmlns:am3d="http://schemas.microsoft.com/office/drawing/2017/model3d" xmlns:o="urn:schemas-microsoft-com:office:office" xmlns:oel="http://schemas.microsoft.com/office/2019/extlst" xmlns:r="http://schemas.openxmlformats.org/officeDocument/2006/relationships" xmlns:m="http://schemas.openxmlformats.org/officeDocument/2006/math" xmlns:v="urn:schemas-microsoft-com:vml" xmlns:wp14="http://schemas.microsoft.com/office/word/2010/wordprocessingDrawing" xmlns:wp="http://schemas.openxmlformats.org/drawingml/2006/wordprocessingDrawing" xmlns:w10="urn:schemas-microsoft-com:office:word" xmlns:w="http://schemas.openxmlformats.org/wordprocessingml/2006/main" xmlns:w14="http://schemas.microsoft.com/office/word/2010/wordml" xmlns:w15="http://schemas.microsoft.com/office/word/2012/wordml" xmlns:w16cex="http://schemas.microsoft.com/office/word/2018/wordml/cex" xmlns:w16cid="http://schemas.microsoft.com/office/word/2016/wordml/cid" xmlns:w16="http://schemas.microsoft.com/office/word/2018/wordml" xmlns:w16sdtdh="http://schemas.microsoft.com/office/word/2020/wordml/sdtdatahash" xmlns:w16se="http://schemas.microsoft.com/office/word/2015/wordml/symex" xmlns:wpg="http://schemas.microsoft.com/office/word/2010/wordprocessingGroup" xmlns:wpi="http://schemas.microsoft.com/office/word/2010/wordprocessingInk" xmlns:wne="http://schemas.microsoft.com/office/word/2006/wordml" xmlns:wps="http://schemas.microsoft.com/office/word/2010/wordprocessingShape" mc:Ignorable="w14 w15 w16se w16cid w16 w16cex w16sdtdh wp14">
   <w:body>
+    <w:p>
+      <w:pPr>
+        <w:keepNext/>
+        <w:spacing w:line="360" w:lineRule="auto"/>
+        <w:jc w:val="center"/>
+        <w:outlineLvl w:val="0"/>
+        <w:rPr>
+          <w:rFonts w:ascii="Calibri" w:hAnsi="Calibri" w:cs="Calibri"/>
+          <w:b/>
+          <w:bCs/>
+          <w:color w:val="000000"/>
+          <w:sz w:val="36"/>
+          <w:szCs w:val="36"/>
+          <w:lang w:val="en-CA"/>
+          <w14:textOutline w14:w="0" w14:cap="flat" w14:cmpd="sng" w14:algn="ctr">
+            <w14:noFill/>
+            <w14:prstDash w14:val="solid"/>
+            <w14:bevel/>
+          </w14:textOutline>
+        </w:rPr>
+      </w:pPr>
+      <w:r>
+        <w:rPr>
+          <w:rFonts w:ascii="Calibri" w:hAnsi="Calibri" w:cs="Calibri"/>
+          <w:b/>
+          <w:bCs/>
+          <w:color w:val="000000"/>
+          <w:sz w:val="36"/>
+          <w:szCs w:val="36"/>
+          <w:shd w:val="clear" w:color="auto" w:fill="FFE599"/>
+          <w:lang w:val="en-CA"/>
+          <w14:textOutline w14:w="0" w14:cap="flat" w14:cmpd="sng" w14:algn="ctr">
+            <w14:noFill/>
+            <w14:prstDash w14:val="solid"/>
+            <w14:bevel/>
+          </w14:textOutline>
+        </w:rPr>
+        <w:t>PLEASE DO NOT EDIT</w:t>
+      </w:r>
+      <w:r>
+        <w:rPr>
+          <w:rFonts w:ascii="Calibri" w:hAnsi="Calibri" w:cs="Calibri"/>
+          <w:b/>
+          <w:bCs/>
+          <w:color w:val="000000"/>
+          <w:sz w:val="36"/>
+          <w:szCs w:val="36"/>
+          <w:lang w:val="en-CA"/>
+          <w14:textOutline w14:w="0" w14:cap="flat" w14:cmpd="sng" w14:algn="ctr">
+            <w14:noFill/>
+            <w14:prstDash w14:val="solid"/>
+            <w14:bevel/>
+          </w14:textOutline>
+        </w:rPr>
+        <w:t xml:space="preserve"> </w:t>
+      </w:r>
+    </w:p>
+    <w:p>
+      <w:pPr>
+        <w:jc w:val="center"/>
+        <w:rPr>
+          <w:rFonts w:ascii="Calibri" w:eastAsia="Times New Roman" w:hAnsi="Calibri" w:cs="Calibri"/>
+          <w:color w:val="000000"/>
+          <w:sz w:val="28"/>
+          <w:szCs w:val="28"/>
+          <w:u w:color="000000"/>
+          <w:lang w:val="en-CA"/>
+          <w14:textOutline w14:w="0" w14:cap="flat" w14:cmpd="sng" w14:algn="ctr">
+            <w14:noFill/>
+            <w14:prstDash w14:val="solid"/>
+            <w14:bevel/>
+          </w14:textOutline>
+        </w:rPr>
+      </w:pPr>
+      <w:r>
+        <w:rPr>
+          <w:rFonts w:ascii="Calibri" w:eastAsia="Times New Roman" w:hAnsi="Calibri" w:cs="Calibri"/>
+          <w:color w:val="000000"/>
+          <w:sz w:val="28"/>
+          <w:szCs w:val="28"/>
+          <w:u w:color="000000"/>
+          <w:lang w:val="en-CA"/>
+          <w14:textOutline w14:w="0" w14:cap="flat" w14:cmpd="sng" w14:algn="ctr">
+            <w14:noFill/>
+            <w14:prstDash w14:val="solid"/>
+            <w14:bevel/>
+          </w14:textOutline>
+        </w:rPr>
+        <w:t>ANY FURTHER CHANGES SHOULD BE MADE TO THESIS_FORMATTED</w:t>
+      </w:r>
+    </w:p>
     <w:p>
       <w:pPr>
         <w:pStyle w:val="Body"/>
@@ -10,6 +101,20 @@
         </w:tabs>
         <w:spacing w:line="360" w:lineRule="auto"/>
         <w:rPr>
+          <w:rFonts w:ascii="Times New Roman" w:hAnsi="Times New Roman"/>
+          <w:sz w:val="24"/>
+          <w:szCs w:val="24"/>
+        </w:rPr>
+      </w:pPr>
+    </w:p>
+    <w:p>
+      <w:pPr>
+        <w:pStyle w:val="Body"/>
+        <w:tabs>
+          <w:tab w:val="left" w:pos="5810"/>
+        </w:tabs>
+        <w:spacing w:line="360" w:lineRule="auto"/>
+        <w:rPr>
           <w:rFonts w:ascii="Times New Roman" w:eastAsia="Times New Roman" w:hAnsi="Times New Roman" w:cs="Times New Roman"/>
           <w:b/>
           <w:bCs/>
@@ -985,19 +1090,7 @@
           <w:shd w:val="clear" w:color="auto" w:fill="FFFFFF"/>
           <w:lang w:val="pt-PT"/>
         </w:rPr>
-        <w:t xml:space="preserve">C. </w:t>
-      </w:r>
-      <w:r>
-        <w:rPr>
-          <w:rFonts w:ascii="Times New Roman" w:hAnsi="Times New Roman"/>
-          <w:i/>
-          <w:iCs/>
-          <w:sz w:val="24"/>
-          <w:szCs w:val="24"/>
-          <w:shd w:val="clear" w:color="auto" w:fill="FFFFFF"/>
-          <w:lang w:val="pt-PT"/>
-        </w:rPr>
-        <w:t>vulgaris</w:t>
+        <w:t>C. vulgaris</w:t>
       </w:r>
       <w:r>
         <w:rPr>
@@ -4034,15 +4127,7 @@
           <w:sz w:val="24"/>
           <w:szCs w:val="24"/>
         </w:rPr>
-        <w:t>samples of culture were loaded into a temperature-controlled cuvette (PolyScience) placed within the measurement chamber of a Soliense LIFT-REM fluorometer (Version LIFT-REM 1.0, Soliense Inc). The apparatus was covered to block out incident light and cells were acclimated to the dark for a minimum of 30 seconds. In a dark regulated state, non-photochemical quenching processes are relaxed, and electrons have been passed downstream from all PSII centres, leaving all PSII reaction centres open for photoc</w:t>
-      </w:r>
-      <w:r>
-        <w:rPr>
-          <w:rFonts w:ascii="Times New Roman" w:hAnsi="Times New Roman"/>
-          <w:sz w:val="24"/>
-          <w:szCs w:val="24"/>
-        </w:rPr>
-        <w:t xml:space="preserve">hemistry upon receipt of an incident photon. Therefore, when if PSII receives a photon, the maximum </w:t>
+        <w:t xml:space="preserve">samples of culture were loaded into a temperature-controlled cuvette (PolyScience) placed within the measurement chamber of a Soliense LIFT-REM fluorometer (Version LIFT-REM 1.0, Soliense Inc). The apparatus was covered to block out incident light and cells were acclimated to the dark for a minimum of 30 seconds. In a dark regulated state, non-photochemical quenching processes are relaxed, and electrons have been passed downstream from all PSII centres, leaving all PSII reaction centres open for photochemistry upon receipt of an incident photon. Therefore, when if PSII receives a photon, the maximum </w:t>
       </w:r>
       <w:r>
         <w:rPr>
@@ -4132,15 +4217,7 @@
           <w:sz w:val="24"/>
           <w:szCs w:val="24"/>
         </w:rPr>
-        <w:t xml:space="preserve">The </w:t>
-      </w:r>
-      <w:r>
-        <w:rPr>
-          <w:rFonts w:ascii="Times New Roman" w:hAnsi="Times New Roman"/>
-          <w:sz w:val="24"/>
-          <w:szCs w:val="24"/>
-        </w:rPr>
-        <w:t>sample is then exposed to a series of 32 short, high-intensity, evenly</w:t>
+        <w:t>The sample is then exposed to a series of 32 short, high-intensity, evenly</w:t>
       </w:r>
       <w:r>
         <w:rPr>
@@ -4398,15 +4475,7 @@
           <w:sz w:val="24"/>
           <w:szCs w:val="24"/>
         </w:rPr>
-        <w:t xml:space="preserve">, transiently reducing the pool of </w:t>
-      </w:r>
-      <w:r>
-        <w:rPr>
-          <w:rFonts w:ascii="Times New Roman" w:hAnsi="Times New Roman"/>
-          <w:sz w:val="24"/>
-          <w:szCs w:val="24"/>
-        </w:rPr>
-        <w:t>electron acceptors and effectively closing PSII for photochemistry over a period of ~1000 µs</w:t>
+        <w:t>, transiently reducing the pool of electron acceptors and effectively closing PSII for photochemistry over a period of ~1000 µs</w:t>
       </w:r>
       <w:r>
         <w:rPr>
@@ -5513,7 +5582,27 @@
           <w:szCs w:val="24"/>
           <w:lang w:val="pt-PT"/>
         </w:rPr>
-        <w:t xml:space="preserve"> are appropriate for </w:t>
+        <w:t xml:space="preserve"> are </w:t>
+      </w:r>
+      <w:proofErr w:type="spellStart"/>
+      <w:r>
+        <w:rPr>
+          <w:rFonts w:ascii="Times New Roman" w:hAnsi="Times New Roman"/>
+          <w:sz w:val="24"/>
+          <w:szCs w:val="24"/>
+          <w:lang w:val="pt-PT"/>
+        </w:rPr>
+        <w:t>appropriate</w:t>
+      </w:r>
+      <w:proofErr w:type="spellEnd"/>
+      <w:r>
+        <w:rPr>
+          <w:rFonts w:ascii="Times New Roman" w:hAnsi="Times New Roman"/>
+          <w:sz w:val="24"/>
+          <w:szCs w:val="24"/>
+          <w:lang w:val="pt-PT"/>
+        </w:rPr>
+        <w:t xml:space="preserve"> for </w:t>
       </w:r>
       <w:proofErr w:type="spellStart"/>
       <w:r>
@@ -6186,15 +6275,7 @@
           <w:sz w:val="24"/>
           <w:szCs w:val="24"/>
         </w:rPr>
-        <w:t>.</w:t>
-      </w:r>
-      <w:r>
-        <w:rPr>
-          <w:rFonts w:ascii="Times New Roman" w:hAnsi="Times New Roman"/>
-          <w:sz w:val="24"/>
-          <w:szCs w:val="24"/>
-        </w:rPr>
-        <w:t xml:space="preserve"> However, a recombination reaction, represent</w:t>
+        <w:t>. However, a recombination reaction, represent</w:t>
       </w:r>
       <w:r>
         <w:rPr>
@@ -9241,15 +9322,7 @@
           <w:sz w:val="24"/>
           <w:szCs w:val="24"/>
         </w:rPr>
-        <w:t xml:space="preserve">, </w:t>
-      </w:r>
-      <w:r>
-        <w:rPr>
-          <w:rFonts w:ascii="Times New Roman" w:hAnsi="Times New Roman"/>
-          <w:sz w:val="24"/>
-          <w:szCs w:val="24"/>
-        </w:rPr>
-        <w:t>lubridate</w:t>
+        <w:t>, lubridate</w:t>
       </w:r>
       <w:r>
         <w:rPr>
@@ -10400,15 +10473,7 @@
           <w:szCs w:val="24"/>
         </w:rPr>
         <w:lastRenderedPageBreak/>
-        <w:t>synchronous S-state cycling across the PSII population. For wavelets exhibiting S-state cycling, we generated a reconstruction limited to areas with a statistically significant signal, as depicted in Figure 5. Damping of the reconstructed wavelet represents the significance of the signal dropping below the threshold of p=0.05. The damping index then represents the number of flashes applied before this damping occurs, indicating how many successive photons are received by the PSII population before recombina</w:t>
-      </w:r>
-      <w:r>
-        <w:rPr>
-          <w:rFonts w:ascii="Times New Roman" w:hAnsi="Times New Roman"/>
-          <w:sz w:val="24"/>
-          <w:szCs w:val="24"/>
-        </w:rPr>
-        <w:t>tion reactions desynchronize the S-state cycle towards randomness across the population.</w:t>
+        <w:t>synchronous S-state cycling across the PSII population. For wavelets exhibiting S-state cycling, we generated a reconstruction limited to areas with a statistically significant signal, as depicted in Figure 5. Damping of the reconstructed wavelet represents the significance of the signal dropping below the threshold of p=0.05. The damping index then represents the number of flashes applied before this damping occurs, indicating how many successive photons are received by the PSII population before recombination reactions desynchronize the S-state cycle towards randomness across the population.</w:t>
       </w:r>
     </w:p>
     <w:p>
@@ -10510,15 +10575,7 @@
           <w:sz w:val="24"/>
           <w:szCs w:val="24"/>
         </w:rPr>
-        <w:t>⍺</w:t>
-      </w:r>
-      <w:r>
-        <w:rPr>
-          <w:rFonts w:ascii="Cambria Math" w:eastAsia="Cambria Math" w:hAnsi="Cambria Math" w:cs="Cambria Math"/>
-          <w:sz w:val="24"/>
-          <w:szCs w:val="24"/>
-        </w:rPr>
-        <w:t xml:space="preserve"> </w:t>
+        <w:t xml:space="preserve">⍺ </w:t>
       </w:r>
       <w:r>
         <w:rPr>
@@ -10927,15 +10984,7 @@
           <w:sz w:val="24"/>
           <w:szCs w:val="24"/>
         </w:rPr>
-        <w:t xml:space="preserve">The second examines the response of S-state damping to light level and measurement temperature according to the following equation, where n is the </w:t>
-      </w:r>
-      <w:r>
-        <w:rPr>
-          <w:rFonts w:ascii="Times New Roman" w:hAnsi="Times New Roman"/>
-          <w:sz w:val="24"/>
-          <w:szCs w:val="24"/>
-        </w:rPr>
-        <w:t>number of distinct levels of temperature measured for that strain:</w:t>
+        <w:t>The second examines the response of S-state damping to light level and measurement temperature according to the following equation, where n is the number of distinct levels of temperature measured for that strain:</w:t>
       </w:r>
     </w:p>
     <w:p>
@@ -12421,15 +12470,7 @@
           <w:sz w:val="24"/>
           <w:szCs w:val="24"/>
         </w:rPr>
-        <w:t xml:space="preserve"> fits a smooth curve by generating local regression models at each data point, estimating the response variable by calculating a weighted average of nearby data points based on their distance from the point of interest [27]. These local regression models are then combined to produce a smooth curve representing the overall relationship between the damping index and the predictors of temperature and light level. Based on the fitted model, the damping index can then be predicted for other combinations of tempe</w:t>
-      </w:r>
-      <w:r>
-        <w:rPr>
-          <w:rFonts w:ascii="Times New Roman" w:hAnsi="Times New Roman"/>
-          <w:sz w:val="24"/>
-          <w:szCs w:val="24"/>
-        </w:rPr>
-        <w:t>rature and light [28]. These predictions were then visually represented with a contour plot.</w:t>
+        <w:t xml:space="preserve"> fits a smooth curve by generating local regression models at each data point, estimating the response variable by calculating a weighted average of nearby data points based on their distance from the point of interest [27]. These local regression models are then combined to produce a smooth curve representing the overall relationship between the damping index and the predictors of temperature and light level. Based on the fitted model, the damping index can then be predicted for other combinations of temperature and light [28]. These predictions were then visually represented with a contour plot.</w:t>
       </w:r>
       <w:commentRangeStart w:id="13"/>
       <w:r>
@@ -12490,13 +12531,7 @@
         <w:rPr>
           <w:rFonts w:eastAsia="Arial Unicode MS" w:cs="Arial Unicode MS"/>
         </w:rPr>
-        <w:t xml:space="preserve">You could describe how we worked out how many flashlets, and how bright a flashlet, was </w:t>
-      </w:r>
-      <w:r>
-        <w:rPr>
-          <w:rFonts w:eastAsia="Arial Unicode MS" w:cs="Arial Unicode MS"/>
-        </w:rPr>
-        <w:t>best for each culture?  It depends upon sigmaPSII; a big sigmaPSII requires dimmer flashlets, or fewer of them, lowering the probability of double hits.  A smaller sigmaPSII requires more flashlets, or brighter flashlets, to reach population saturation.  It is tricky to keep straight the distinction between an individual PSII, which is either open or closed; and the population of PSII, in which the fraction of closed centres increases progressively.</w:t>
+        <w:t>You could describe how we worked out how many flashlets, and how bright a flashlet, was best for each culture?  It depends upon sigmaPSII; a big sigmaPSII requires dimmer flashlets, or fewer of them, lowering the probability of double hits.  A smaller sigmaPSII requires more flashlets, or brighter flashlets, to reach population saturation.  It is tricky to keep straight the distinction between an individual PSII, which is either open or closed; and the population of PSII, in which the fraction of closed centres increases progressively.</w:t>
       </w:r>
     </w:p>
   </w:comment>

</xml_diff>